<commit_message>
removendo arquivos não utilizados e adicionando os slides
</commit_message>
<xml_diff>
--- a/Documentação/Documentação.docx
+++ b/Documentação/Documentação.docx
@@ -50,7 +50,7 @@
           <w:lang w:val="pt-BR"/>
         </w:rPr>
       </w:pPr>
-      <w:hyperlink r:id="Rcd7837392ef5474b">
+      <w:hyperlink r:id="R55968f279d8d43f6">
         <w:r>
           <w:rPr>
             <w:rStyle w:val="Hyperlink"/>
@@ -61,6 +61,55 @@
             <w:lang w:val="pt-BR"/>
           </w:rPr>
           <w:t>backlog EA FC projeto individual.xlsx</w:t>
+        </w:r>
+      </w:hyperlink>
+    </w:p>
+    <w:p>
+      <w:pPr>
+        <w:pStyle w:val="Normal"/>
+        <w:rPr>
+          <w:rFonts w:ascii="Aptos" w:hAnsi="Aptos" w:eastAsia="Aptos" w:cs="Aptos"/>
+          <w:noProof w:val="0"/>
+          <w:sz w:val="24"/>
+          <w:szCs w:val="24"/>
+          <w:lang w:val="pt-BR"/>
+        </w:rPr>
+      </w:pPr>
+    </w:p>
+    <w:p>
+      <w:pPr>
+        <w:pStyle w:val="Normal"/>
+        <w:rPr>
+          <w:rFonts w:ascii="Aptos" w:hAnsi="Aptos" w:eastAsia="Aptos" w:cs="Aptos"/>
+          <w:noProof w:val="0"/>
+          <w:sz w:val="24"/>
+          <w:szCs w:val="24"/>
+          <w:lang w:val="pt-BR"/>
+        </w:rPr>
+      </w:pPr>
+    </w:p>
+    <w:p>
+      <w:pPr>
+        <w:pStyle w:val="Normal"/>
+        <w:rPr>
+          <w:rFonts w:ascii="Aptos" w:hAnsi="Aptos" w:eastAsia="Aptos" w:cs="Aptos"/>
+          <w:noProof w:val="0"/>
+          <w:sz w:val="24"/>
+          <w:szCs w:val="24"/>
+          <w:lang w:val="pt-BR"/>
+        </w:rPr>
+      </w:pPr>
+      <w:hyperlink r:id="Ref99b0b5813440ac">
+        <w:r>
+          <w:rPr>
+            <w:rStyle w:val="Hyperlink"/>
+            <w:rFonts w:ascii="Aptos" w:hAnsi="Aptos" w:eastAsia="Aptos" w:cs="Aptos"/>
+            <w:noProof w:val="0"/>
+            <w:sz w:val="24"/>
+            <w:szCs w:val="24"/>
+            <w:lang w:val="pt-BR"/>
+          </w:rPr>
+          <w:t>Slides individual.pptx</w:t>
         </w:r>
       </w:hyperlink>
     </w:p>

</xml_diff>